<commit_message>
Added Update UML Diagram to the Iteration Main Points
</commit_message>
<xml_diff>
--- a/Iteration Hsitory/Third Iteration/Group03-AGILE-Main-Points-Week13-15.docx
+++ b/Iteration Hsitory/Third Iteration/Group03-AGILE-Main-Points-Week13-15.docx
@@ -814,7 +814,62 @@
           <w:sz w:val="32"/>
           <w:szCs w:val="32"/>
         </w:rPr>
-        <w:t xml:space="preserve"> - Ignore</w:t>
+        <w:t xml:space="preserve"> </w:t>
+      </w:r>
+      <w:r>
+        <w:rPr>
+          <w:rFonts w:cstheme="minorHAnsi"/>
+          <w:color w:val="000000"/>
+          <w:sz w:val="32"/>
+          <w:szCs w:val="32"/>
+        </w:rPr>
+        <w:t>–</w:t>
+      </w:r>
+      <w:r>
+        <w:rPr>
+          <w:rFonts w:cstheme="minorHAnsi"/>
+          <w:color w:val="000000"/>
+          <w:sz w:val="32"/>
+          <w:szCs w:val="32"/>
+        </w:rPr>
+        <w:t xml:space="preserve"> Ignore</w:t>
+      </w:r>
+    </w:p>
+    <w:p>
+      <w:pPr>
+        <w:pStyle w:val="ListParagraph"/>
+        <w:ind w:left="785"/>
+        <w:rPr>
+          <w:rFonts w:cstheme="minorHAnsi"/>
+          <w:color w:val="000000"/>
+          <w:sz w:val="32"/>
+          <w:szCs w:val="32"/>
+        </w:rPr>
+      </w:pPr>
+    </w:p>
+    <w:p>
+      <w:pPr>
+        <w:pStyle w:val="ListParagraph"/>
+        <w:numPr>
+          <w:ilvl w:val="0"/>
+          <w:numId w:val="1"/>
+        </w:numPr>
+        <w:rPr>
+          <w:rFonts w:cstheme="minorHAnsi"/>
+          <w:color w:val="000000"/>
+          <w:sz w:val="32"/>
+          <w:szCs w:val="32"/>
+        </w:rPr>
+      </w:pPr>
+      <w:r>
+        <w:rPr>
+          <w:rFonts w:cstheme="minorHAnsi"/>
+          <w:color w:val="000000"/>
+          <w:sz w:val="32"/>
+          <w:szCs w:val="32"/>
+          <w:lang w:val="en-150"/>
+        </w:rPr>
+        <w:t>Update the UML Class Diagram</w:t>
       </w:r>
     </w:p>
     <w:p>

</xml_diff>